<commit_message>
2nd Feedback Changes updated
</commit_message>
<xml_diff>
--- a/Reflective_Report_Document.docx
+++ b/Reflective_Report_Document.docx
@@ -1071,17 +1071,16 @@
         <w:t>Flow Diagram</w:t>
       </w:r>
     </w:p>
-    <w:p/>
     <w:p>
       <w:r>
         <w:rPr>
           <w:noProof/>
         </w:rPr>
         <w:drawing>
-          <wp:inline distT="0" distB="0" distL="0" distR="0" wp14:anchorId="65389E32" wp14:editId="1285DF99">
-            <wp:extent cx="6645910" cy="1843405"/>
-            <wp:effectExtent l="0" t="0" r="2540" b="4445"/>
-            <wp:docPr id="419809532" name="Picture 1"/>
+          <wp:inline distT="0" distB="0" distL="0" distR="0" wp14:anchorId="1FF72D25" wp14:editId="187C8405">
+            <wp:extent cx="6645910" cy="2722880"/>
+            <wp:effectExtent l="0" t="0" r="2540" b="1270"/>
+            <wp:docPr id="181974438" name="Picture 1"/>
             <wp:cNvGraphicFramePr>
               <a:graphicFrameLocks xmlns:a="http://schemas.openxmlformats.org/drawingml/2006/main" noChangeAspect="1"/>
             </wp:cNvGraphicFramePr>
@@ -1110,7 +1109,7 @@
                   <pic:spPr bwMode="auto">
                     <a:xfrm>
                       <a:off x="0" y="0"/>
-                      <a:ext cx="6645910" cy="1843405"/>
+                      <a:ext cx="6645910" cy="2722880"/>
                     </a:xfrm>
                     <a:prstGeom prst="rect">
                       <a:avLst/>
@@ -1265,12 +1264,12 @@
           <w:b/>
           <w:bCs/>
         </w:rPr>
+        <w:lastRenderedPageBreak/>
         <w:t>Inventory Agent</w:t>
       </w:r>
     </w:p>
     <w:p>
       <w:r>
-        <w:lastRenderedPageBreak/>
         <w:t xml:space="preserve">When a request requires stock verification or availability checks, the orchestrator delegates control to the </w:t>
       </w:r>
       <w:r>
@@ -1600,12 +1599,12 @@
     <w:p/>
     <w:p>
       <w:r>
+        <w:lastRenderedPageBreak/>
         <w:t>The multi-agent system was evaluated using the provided quote_requests_sample.csv dataset. Each request was processed sequentially using the orchestrator-led workflow. The resulting outputs were recorded in test_results.csv.</w:t>
       </w:r>
     </w:p>
     <w:p>
       <w:r>
-        <w:lastRenderedPageBreak/>
         <w:t>For example, early test cases involved quote requests for paper products, where the system successfully:</w:t>
       </w:r>
     </w:p>
@@ -4489,6 +4488,7 @@
   <w:style w:type="character" w:default="1" w:styleId="DefaultParagraphFont">
     <w:name w:val="Default Paragraph Font"/>
     <w:uiPriority w:val="1"/>
+    <w:semiHidden/>
     <w:unhideWhenUsed/>
   </w:style>
   <w:style w:type="table" w:default="1" w:styleId="TableNormal">

</xml_diff>